<commit_message>
Minimum number of polygon sides
</commit_message>
<xml_diff>
--- a/animation-svg/Dokumentacja/GUI/Architektura-SVGAnimation.docx
+++ b/animation-svg/Dokumentacja/GUI/Architektura-SVGAnimation.docx
@@ -117,15 +117,6 @@
         </w:rPr>
         <w:t>2. React Hook</w:t>
       </w:r>
-    </w:p>
-    <w:p>
-      <w:pPr>
-        <w:rPr>
-          <w:b/>
-          <w:sz w:val="26"/>
-          <w:lang w:val="pl-PL"/>
-        </w:rPr>
-      </w:pPr>
       <w:r>
         <w:rPr>
           <w:lang w:val="pl-PL"/>
@@ -182,33 +173,33 @@
         <w:rPr>
           <w:lang w:val="pl-PL"/>
         </w:rPr>
-        <w:t xml:space="preserve">Eksperymentalnie*1 użyliśmy nowego </w:t>
-      </w:r>
-      <w:r>
-        <w:rPr>
-          <w:b/>
-          <w:lang w:val="pl-PL"/>
-        </w:rPr>
-        <w:t xml:space="preserve">React Context Api </w:t>
-      </w:r>
-      <w:r>
-        <w:rPr>
-          <w:lang w:val="pl-PL"/>
-        </w:rPr>
-        <w:t xml:space="preserve">, w celu uniknięcia propagowania stanu oraz funkcji w dół. Znacznie poprawia to czytelność aplikacji. </w:t>
-      </w:r>
-    </w:p>
-    <w:p>
-      <w:pPr>
-        <w:rPr>
-          <w:lang w:val="pl-PL"/>
-        </w:rPr>
-      </w:pPr>
-      <w:r>
-        <w:rPr>
-          <w:lang w:val="pl-PL"/>
-        </w:rPr>
-        <w:t>*1 – Z powodu braku czasu , nie zastosowaliśmy tego rozwiązania wszędzie w aplikacji.</w:t>
+        <w:t>W celu redukcji częstego przekazywania globalnych zmiennych</w:t>
+      </w:r>
+      <w:r>
+        <w:rPr>
+          <w:lang w:val="pl-PL"/>
+        </w:rPr>
+        <w:t xml:space="preserve"> użyliśmy nowego </w:t>
+      </w:r>
+      <w:r>
+        <w:rPr>
+          <w:b/>
+          <w:lang w:val="pl-PL"/>
+        </w:rPr>
+        <w:t>React Context Api</w:t>
+      </w:r>
+      <w:r>
+        <w:rPr>
+          <w:b/>
+          <w:lang w:val="pl-PL"/>
+        </w:rPr>
+        <w:t xml:space="preserve">. </w:t>
+      </w:r>
+      <w:r>
+        <w:rPr>
+          <w:lang w:val="pl-PL"/>
+        </w:rPr>
+        <w:t>Znacznie ułatwiło to tworzenie nowych komponentów jak i poprawiło czytelność komponentów, w szczególności komponentów odpowiedzialnych za edycje figury.</w:t>
       </w:r>
     </w:p>
     <w:p>
@@ -225,103 +216,119 @@
           <w:sz w:val="26"/>
           <w:lang w:val="pl-PL"/>
         </w:rPr>
-        <w:t>4</w:t>
+        <w:t>4. Bootstrap 4</w:t>
+      </w:r>
+    </w:p>
+    <w:p>
+      <w:pPr>
+        <w:rPr>
+          <w:lang w:val="pl-PL"/>
+        </w:rPr>
+      </w:pPr>
+      <w:r>
+        <w:rPr>
+          <w:lang w:val="pl-PL"/>
+        </w:rPr>
+        <w:t xml:space="preserve">Biblioteka znacząco ułatwiająca stylowanie oraz tworzenie szkieletu strony. Poprzez nadanie  odpowiednich wartości w atrybutach </w:t>
+      </w:r>
+      <w:r>
+        <w:rPr>
+          <w:i/>
+          <w:lang w:val="pl-PL"/>
+        </w:rPr>
+        <w:t>className</w:t>
+      </w:r>
+      <w:r>
+        <w:rPr>
+          <w:i/>
+          <w:lang w:val="pl-PL"/>
+        </w:rPr>
+        <w:t xml:space="preserve"> </w:t>
+      </w:r>
+      <w:r>
+        <w:rPr>
+          <w:lang w:val="pl-PL"/>
+        </w:rPr>
+        <w:t>, zmienialiśmy  wygląd poszczególnych elementów.</w:t>
+      </w:r>
+    </w:p>
+    <w:p>
+      <w:pPr>
+        <w:rPr>
+          <w:b/>
+          <w:sz w:val="26"/>
+          <w:lang w:val="pl-PL"/>
+        </w:rPr>
+      </w:pPr>
+      <w:r>
+        <w:rPr>
+          <w:b/>
+          <w:sz w:val="26"/>
+          <w:lang w:val="pl-PL"/>
+        </w:rPr>
+        <w:t>5</w:t>
+      </w:r>
+      <w:r>
+        <w:rPr>
+          <w:b/>
+          <w:sz w:val="26"/>
+          <w:lang w:val="pl-PL"/>
+        </w:rPr>
+        <w:t>. Zarządzanie stanem</w:t>
+      </w:r>
+    </w:p>
+    <w:p>
+      <w:pPr>
+        <w:rPr>
+          <w:lang w:val="pl-PL"/>
+        </w:rPr>
+      </w:pPr>
+      <w:r>
+        <w:rPr>
+          <w:lang w:val="pl-PL"/>
+        </w:rPr>
+        <w:t>Mieliśmy jeden komponent nadrzędny , przetrzymujący globalny stan aplikacji. W celu propagacji tego stanu, przekazywaliśmy funkcję modyfikujące ten stan oraz konieczne atrybutu w dół drzewa komponentów.</w:t>
+      </w:r>
+    </w:p>
+    <w:p>
+      <w:pPr>
+        <w:rPr>
+          <w:lang w:val="pl-PL"/>
+        </w:rPr>
+      </w:pPr>
+      <w:r>
+        <w:rPr>
+          <w:lang w:val="pl-PL"/>
+        </w:rPr>
+        <w:t xml:space="preserve">W celu dalszej unifikacji funkcji zmieniających globalny stan, pogrupowaliśmy funkcje na kategorie i scaliliśmy funkcje tej samej kategorii w jedną, używając wyrażenia </w:t>
+      </w:r>
+      <w:r>
+        <w:rPr>
+          <w:b/>
+          <w:lang w:val="pl-PL"/>
+        </w:rPr>
+        <w:t xml:space="preserve">switch </w:t>
+      </w:r>
+      <w:r>
+        <w:rPr>
+          <w:lang w:val="pl-PL"/>
+        </w:rPr>
+        <w:t xml:space="preserve"> stworzonych klas enum.</w:t>
+      </w:r>
+      <w:r>
+        <w:rPr>
+          <w:lang w:val="pl-PL"/>
+        </w:rPr>
+        <w:br/>
+        <w:t>Z uwagi na to ,iż zagłębienie naszej aplikacji nie przekraczało dwóc</w:t>
       </w:r>
       <w:bookmarkStart w:id="0" w:name="_GoBack"/>
       <w:bookmarkEnd w:id="0"/>
       <w:r>
         <w:rPr>
-          <w:b/>
-          <w:sz w:val="26"/>
-          <w:lang w:val="pl-PL"/>
-        </w:rPr>
-        <w:t>. Zarządzanie stanem</w:t>
-      </w:r>
-    </w:p>
-    <w:p>
-      <w:pPr>
-        <w:rPr>
-          <w:lang w:val="pl-PL"/>
-        </w:rPr>
-      </w:pPr>
-      <w:r>
-        <w:rPr>
-          <w:lang w:val="pl-PL"/>
-        </w:rPr>
-        <w:t>Mieliśmy jeden komponent nadrzędny , przetrzymujący globalny stan aplikacji. W celu propagacji tego stanu, przekazywaliśmy funkcję modyfikujące ten stan oraz konieczne atrybutu w dół drzewa komponentów.</w:t>
-      </w:r>
-    </w:p>
-    <w:p>
-      <w:pPr>
-        <w:rPr>
-          <w:lang w:val="pl-PL"/>
-        </w:rPr>
-      </w:pPr>
-      <w:r>
-        <w:rPr>
-          <w:lang w:val="pl-PL"/>
-        </w:rPr>
-        <w:t xml:space="preserve">W celu dalszej unifikacji funkcji zmieniających globalny stan, pogrupowaliśmy funkcje na kategorie i scaliliśmy funkcje tej samej kategorii w jedną, używając wyrażenia </w:t>
-      </w:r>
-      <w:r>
-        <w:rPr>
-          <w:b/>
-          <w:lang w:val="pl-PL"/>
-        </w:rPr>
-        <w:t xml:space="preserve">switch </w:t>
-      </w:r>
-      <w:r>
-        <w:rPr>
-          <w:lang w:val="pl-PL"/>
-        </w:rPr>
-        <w:t xml:space="preserve"> stworzonych klas enum.</w:t>
-      </w:r>
-      <w:r>
-        <w:rPr>
-          <w:lang w:val="pl-PL"/>
-        </w:rPr>
-        <w:br/>
-        <w:t>Z uwagi na to ,iż zagłębienie naszej aplikacji nie przekraczało dwóch poziomów, śledzenie oraz rozwijanie jej nie było problemem.</w:t>
-      </w:r>
-    </w:p>
-    <w:p>
-      <w:pPr>
-        <w:rPr>
-          <w:lang w:val="pl-PL"/>
-        </w:rPr>
-      </w:pPr>
-    </w:p>
-    <w:p>
-      <w:pPr>
-        <w:rPr>
-          <w:lang w:val="pl-PL"/>
-        </w:rPr>
-      </w:pPr>
-    </w:p>
-    <w:p>
-      <w:pPr>
-        <w:rPr>
-          <w:lang w:val="pl-PL"/>
-        </w:rPr>
-      </w:pPr>
-      <w:r>
-        <w:rPr>
-          <w:lang w:val="pl-PL"/>
-        </w:rPr>
-        <w:t>Statyczny prototyp</w:t>
-      </w:r>
-    </w:p>
-    <w:p>
-      <w:pPr>
-        <w:rPr>
-          <w:lang w:val="pl-PL"/>
-        </w:rPr>
-      </w:pPr>
-      <w:r>
-        <w:rPr>
-          <w:lang w:val="pl-PL"/>
-        </w:rPr>
-        <w:t>Architektura</w:t>
+          <w:lang w:val="pl-PL"/>
+        </w:rPr>
+        <w:t>h poziomów, śledzenie oraz rozwijanie jej nie było problemem.</w:t>
       </w:r>
     </w:p>
     <w:p>
@@ -475,7 +482,6 @@
               <v:path gradientshapeok="t" o:connecttype="rect"/>
             </v:shapetype>
             <v:shape id="MSIPCMbc1144bf9225cd16ab39322e" o:spid="_x0000_s1026" type="#_x0000_t202" alt="{&quot;HashCode&quot;:100097502,&quot;Height&quot;:841.0,&quot;Width&quot;:595.0,&quot;Placement&quot;:&quot;Footer&quot;,&quot;Index&quot;:&quot;Primary&quot;,&quot;Section&quot;:1,&quot;Top&quot;:0.0,&quot;Left&quot;:0.0}" style="position:absolute;margin-left:0;margin-top:805.9pt;width:595.3pt;height:21pt;z-index:251659264;visibility:visible;mso-wrap-style:square;mso-wrap-distance-left:9pt;mso-wrap-distance-top:0;mso-wrap-distance-right:9pt;mso-wrap-distance-bottom:0;mso-position-horizontal:absolute;mso-position-horizontal-relative:page;mso-position-vertical:absolute;mso-position-vertical-relative:page;v-text-anchor:bottom" o:gfxdata="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" o:allowincell="f" filled="f" stroked="f" strokeweight=".5pt">
-              <v:fill o:detectmouseclick="t"/>
               <v:textbox inset="20pt,0,,0">
                 <w:txbxContent>
                   <w:p>
@@ -696,6 +702,7 @@
     <w:lsdException w:name="HTML Sample" w:semiHidden="1" w:unhideWhenUsed="1"/>
     <w:lsdException w:name="HTML Typewriter" w:semiHidden="1" w:unhideWhenUsed="1"/>
     <w:lsdException w:name="HTML Variable" w:semiHidden="1" w:unhideWhenUsed="1"/>
+    <w:lsdException w:name="Normal Table" w:semiHidden="1" w:unhideWhenUsed="1"/>
     <w:lsdException w:name="annotation subject" w:semiHidden="1" w:unhideWhenUsed="1"/>
     <w:lsdException w:name="No List" w:semiHidden="1" w:unhideWhenUsed="1"/>
     <w:lsdException w:name="Outline List 1" w:semiHidden="1" w:unhideWhenUsed="1"/>
@@ -742,8 +749,10 @@
     <w:lsdException w:name="Table Subtle 2" w:semiHidden="1" w:unhideWhenUsed="1"/>
     <w:lsdException w:name="Table Web 1" w:semiHidden="1" w:unhideWhenUsed="1"/>
     <w:lsdException w:name="Table Web 2" w:semiHidden="1" w:unhideWhenUsed="1"/>
+    <w:lsdException w:name="Table Web 3" w:semiHidden="1" w:unhideWhenUsed="1"/>
     <w:lsdException w:name="Balloon Text" w:semiHidden="1" w:unhideWhenUsed="1"/>
     <w:lsdException w:name="Table Grid" w:uiPriority="39"/>
+    <w:lsdException w:name="Table Theme" w:semiHidden="1" w:unhideWhenUsed="1"/>
     <w:lsdException w:name="Placeholder Text" w:semiHidden="1"/>
     <w:lsdException w:name="No Spacing" w:uiPriority="1" w:qFormat="1"/>
     <w:lsdException w:name="Light Shading" w:uiPriority="60"/>

</xml_diff>

<commit_message>
Update Model documents and instruction ( enable/disable animation, project name change)
</commit_message>
<xml_diff>
--- a/animation-svg/Dokumentacja/GUI/Architektura-SVGAnimation.docx
+++ b/animation-svg/Dokumentacja/GUI/Architektura-SVGAnimation.docx
@@ -320,23 +320,17 @@
           <w:lang w:val="pl-PL"/>
         </w:rPr>
         <w:br/>
-        <w:t>Z uwagi na to ,iż zagłębienie naszej aplikacji nie przekraczało dwóc</w:t>
-      </w:r>
+        <w:t>Z uwagi na to ,iż zagłębienie naszej aplikacji nie przekraczało dwóch poziomów, śledzenie oraz rozwijanie jej nie było problemem.</w:t>
+      </w:r>
+    </w:p>
+    <w:p>
+      <w:pPr>
+        <w:rPr>
+          <w:lang w:val="pl-PL"/>
+        </w:rPr>
+      </w:pPr>
       <w:bookmarkStart w:id="0" w:name="_GoBack"/>
       <w:bookmarkEnd w:id="0"/>
-      <w:r>
-        <w:rPr>
-          <w:lang w:val="pl-PL"/>
-        </w:rPr>
-        <w:t>h poziomów, śledzenie oraz rozwijanie jej nie było problemem.</w:t>
-      </w:r>
-    </w:p>
-    <w:p>
-      <w:pPr>
-        <w:rPr>
-          <w:lang w:val="pl-PL"/>
-        </w:rPr>
-      </w:pPr>
     </w:p>
     <w:sectPr>
       <w:headerReference w:type="even" r:id="rId6"/>
@@ -402,7 +396,7 @@
       <mc:AlternateContent>
         <mc:Choice Requires="wps">
           <w:drawing>
-            <wp:anchor distT="0" distB="0" distL="114300" distR="114300" simplePos="0" relativeHeight="251659264" behindDoc="0" locked="0" layoutInCell="0" allowOverlap="1" wp14:anchorId="6D80B819" wp14:editId="050FCE31">
+            <wp:anchor distT="0" distB="0" distL="114300" distR="114300" simplePos="0" relativeHeight="251659264" behindDoc="0" locked="0" layoutInCell="0" allowOverlap="1" wp14:anchorId="02DB6173" wp14:editId="657832F4">
               <wp:simplePos x="0" y="0"/>
               <wp:positionH relativeFrom="page">
                 <wp:posOffset>0</wp:posOffset>
@@ -413,7 +407,7 @@
               <wp:extent cx="7560310" cy="266700"/>
               <wp:effectExtent l="0" t="0" r="0" b="0"/>
               <wp:wrapNone/>
-              <wp:docPr id="1" name="MSIPCMbc1144bf9225cd16ab39322e" descr="{&quot;HashCode&quot;:100097502,&quot;Height&quot;:841.0,&quot;Width&quot;:595.0,&quot;Placement&quot;:&quot;Footer&quot;,&quot;Index&quot;:&quot;Primary&quot;,&quot;Section&quot;:1,&quot;Top&quot;:0.0,&quot;Left&quot;:0.0}"/>
+              <wp:docPr id="2" name="MSIPCM4e484e02b16431d4b0f83eb1" descr="{&quot;HashCode&quot;:100097502,&quot;Height&quot;:841.0,&quot;Width&quot;:595.0,&quot;Placement&quot;:&quot;Footer&quot;,&quot;Index&quot;:&quot;Primary&quot;,&quot;Section&quot;:1,&quot;Top&quot;:0.0,&quot;Left&quot;:0.0}"/>
               <wp:cNvGraphicFramePr/>
               <a:graphic xmlns:a="http://schemas.openxmlformats.org/drawingml/2006/main">
                 <a:graphicData uri="http://schemas.microsoft.com/office/word/2010/wordprocessingShape">
@@ -477,11 +471,12 @@
         </mc:Choice>
         <mc:Fallback>
           <w:pict>
-            <v:shapetype w14:anchorId="6D80B819" id="_x0000_t202" coordsize="21600,21600" o:spt="202" path="m,l,21600r21600,l21600,xe">
+            <v:shapetype w14:anchorId="02DB6173" id="_x0000_t202" coordsize="21600,21600" o:spt="202" path="m,l,21600r21600,l21600,xe">
               <v:stroke joinstyle="miter"/>
               <v:path gradientshapeok="t" o:connecttype="rect"/>
             </v:shapetype>
-            <v:shape id="MSIPCMbc1144bf9225cd16ab39322e" o:spid="_x0000_s1026" type="#_x0000_t202" alt="{&quot;HashCode&quot;:100097502,&quot;Height&quot;:841.0,&quot;Width&quot;:595.0,&quot;Placement&quot;:&quot;Footer&quot;,&quot;Index&quot;:&quot;Primary&quot;,&quot;Section&quot;:1,&quot;Top&quot;:0.0,&quot;Left&quot;:0.0}" style="position:absolute;margin-left:0;margin-top:805.9pt;width:595.3pt;height:21pt;z-index:251659264;visibility:visible;mso-wrap-style:square;mso-wrap-distance-left:9pt;mso-wrap-distance-top:0;mso-wrap-distance-right:9pt;mso-wrap-distance-bottom:0;mso-position-horizontal:absolute;mso-position-horizontal-relative:page;mso-position-vertical:absolute;mso-position-vertical-relative:page;v-text-anchor:bottom" o:gfxdata="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" o:allowincell="f" filled="f" stroked="f" strokeweight=".5pt">
+            <v:shape id="MSIPCM4e484e02b16431d4b0f83eb1" o:spid="_x0000_s1026" type="#_x0000_t202" alt="{&quot;HashCode&quot;:100097502,&quot;Height&quot;:841.0,&quot;Width&quot;:595.0,&quot;Placement&quot;:&quot;Footer&quot;,&quot;Index&quot;:&quot;Primary&quot;,&quot;Section&quot;:1,&quot;Top&quot;:0.0,&quot;Left&quot;:0.0}" style="position:absolute;margin-left:0;margin-top:805.9pt;width:595.3pt;height:21pt;z-index:251659264;visibility:visible;mso-wrap-style:square;mso-wrap-distance-left:9pt;mso-wrap-distance-top:0;mso-wrap-distance-right:9pt;mso-wrap-distance-bottom:0;mso-position-horizontal:absolute;mso-position-horizontal-relative:page;mso-position-vertical:absolute;mso-position-vertical-relative:page;v-text-anchor:bottom" o:gfxdata="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" o:allowincell="f" filled="f" stroked="f" strokeweight=".5pt">
+              <v:fill o:detectmouseclick="t"/>
               <v:textbox inset="20pt,0,,0">
                 <w:txbxContent>
                   <w:p>

</xml_diff>